<commit_message>
Modification du cahier des charges : ajout de nouvelles fonctionnalités
</commit_message>
<xml_diff>
--- a/Paperasse/Cahier des charges.docx
+++ b/Paperasse/Cahier des charges.docx
@@ -17,33 +17,15 @@
           <w:rFonts w:eastAsia="Times New Roman"/>
           <w:lang w:eastAsia="fr-FR"/>
         </w:rPr>
-        <w:t xml:space="preserve">Cahier des charges - </w:t>
-      </w:r>
-      <w:proofErr w:type="spellStart"/>
-      <w:r>
-        <w:rPr>
-          <w:rFonts w:eastAsia="Times New Roman"/>
-          <w:lang w:eastAsia="fr-FR"/>
-        </w:rPr>
-        <w:t>Pick</w:t>
-      </w:r>
-      <w:proofErr w:type="spellEnd"/>
-      <w:r>
-        <w:rPr>
-          <w:rFonts w:eastAsia="Times New Roman"/>
-          <w:lang w:eastAsia="fr-FR"/>
-        </w:rPr>
-        <w:t xml:space="preserve"> A </w:t>
-      </w:r>
-      <w:proofErr w:type="spellStart"/>
-      <w:r>
-        <w:rPr>
-          <w:rFonts w:eastAsia="Times New Roman"/>
-          <w:lang w:eastAsia="fr-FR"/>
-        </w:rPr>
-        <w:t>Meal</w:t>
-      </w:r>
-      <w:proofErr w:type="spellEnd"/>
+        <w:t>Cahier des charges</w:t>
+      </w:r>
+      <w:r>
+        <w:rPr>
+          <w:rFonts w:eastAsia="Times New Roman"/>
+          <w:lang w:eastAsia="fr-FR"/>
+        </w:rPr>
+        <w:t xml:space="preserve"> Pick A Meal</w:t>
+      </w:r>
     </w:p>
     <w:p>
       <w:pPr>
@@ -65,7 +47,21 @@
     </w:p>
     <w:p>
       <w:pPr>
-        <w:spacing w:after="0" w:line="240" w:lineRule="auto"/>
+        <w:rPr>
+          <w:rFonts w:eastAsia="Times New Roman"/>
+          <w:lang w:eastAsia="fr-FR"/>
+        </w:rPr>
+      </w:pPr>
+      <w:r>
+        <w:rPr>
+          <w:rFonts w:eastAsia="Times New Roman"/>
+          <w:lang w:eastAsia="fr-FR"/>
+        </w:rPr>
+        <w:t>Notre application permet de gérer la commande des repas du midi dans les grandes entreprises.</w:t>
+      </w:r>
+    </w:p>
+    <w:p>
+      <w:pPr>
         <w:rPr>
           <w:rFonts w:ascii="Times New Roman" w:eastAsia="Times New Roman" w:hAnsi="Times New Roman" w:cs="Times New Roman"/>
           <w:sz w:val="24"/>
@@ -75,45 +71,15 @@
       </w:pPr>
       <w:r>
         <w:rPr>
-          <w:rFonts w:ascii="Arial" w:eastAsia="Times New Roman" w:hAnsi="Arial" w:cs="Arial"/>
-          <w:color w:val="000000"/>
-          <w:lang w:eastAsia="fr-FR"/>
-        </w:rPr>
-        <w:t>Notre application permet de gérer la commande des repas du midi dans les grandes entreprises.</w:t>
+          <w:rFonts w:eastAsia="Times New Roman"/>
+          <w:lang w:eastAsia="fr-FR"/>
+        </w:rPr>
+        <w:t>Les employés de l’entreprise pourront se créer un compte sur notre site pour ensuite, pouvoir commander le repas de son choix pour le midi. Tout cela en simplifiant les commandes auprès des restaurants.</w:t>
       </w:r>
     </w:p>
     <w:p>
       <w:pPr>
-        <w:spacing w:after="0" w:line="240" w:lineRule="auto"/>
-        <w:rPr>
-          <w:rFonts w:ascii="Times New Roman" w:eastAsia="Times New Roman" w:hAnsi="Times New Roman" w:cs="Times New Roman"/>
-          <w:sz w:val="24"/>
-          <w:szCs w:val="24"/>
-          <w:lang w:eastAsia="fr-FR"/>
-        </w:rPr>
-      </w:pPr>
-    </w:p>
-    <w:p>
-      <w:pPr>
         <w:pStyle w:val="Titre1"/>
-        <w:rPr>
-          <w:rFonts w:ascii="Times New Roman" w:eastAsia="Times New Roman" w:hAnsi="Times New Roman" w:cs="Times New Roman"/>
-          <w:b/>
-          <w:bCs/>
-          <w:sz w:val="48"/>
-          <w:szCs w:val="48"/>
-        </w:rPr>
-      </w:pPr>
-      <w:r>
-        <w:rPr>
-          <w:rFonts w:eastAsia="Times New Roman"/>
-        </w:rPr>
-        <w:t xml:space="preserve">Spécifications </w:t>
-      </w:r>
-    </w:p>
-    <w:p>
-      <w:pPr>
-        <w:pStyle w:val="Titre2"/>
         <w:rPr>
           <w:rFonts w:ascii="Times New Roman" w:eastAsia="Times New Roman" w:hAnsi="Times New Roman" w:cs="Times New Roman"/>
           <w:b/>
@@ -126,27 +92,24 @@
         <w:rPr>
           <w:rFonts w:eastAsia="Times New Roman"/>
         </w:rPr>
-        <w:t>Fonctions</w:t>
+        <w:t>Spécifications Fonctions</w:t>
       </w:r>
     </w:p>
     <w:p>
       <w:pPr>
+        <w:pStyle w:val="Paragraphedeliste"/>
         <w:numPr>
           <w:ilvl w:val="0"/>
-          <w:numId w:val="5"/>
+          <w:numId w:val="9"/>
         </w:numPr>
-        <w:spacing w:after="0" w:line="240" w:lineRule="auto"/>
-        <w:textAlignment w:val="baseline"/>
-        <w:rPr>
-          <w:rFonts w:ascii="Arial" w:eastAsia="Times New Roman" w:hAnsi="Arial" w:cs="Arial"/>
-          <w:color w:val="000000"/>
-          <w:lang w:eastAsia="fr-FR"/>
-        </w:rPr>
-      </w:pPr>
-      <w:r>
-        <w:rPr>
-          <w:rFonts w:ascii="Arial" w:eastAsia="Times New Roman" w:hAnsi="Arial" w:cs="Arial"/>
-          <w:color w:val="000000"/>
+        <w:rPr>
+          <w:rFonts w:eastAsia="Times New Roman"/>
+          <w:lang w:eastAsia="fr-FR"/>
+        </w:rPr>
+      </w:pPr>
+      <w:r>
+        <w:rPr>
+          <w:rFonts w:eastAsia="Times New Roman"/>
           <w:lang w:eastAsia="fr-FR"/>
         </w:rPr>
         <w:t>Possibilité de créer un compte, de se connecter/déconnecter</w:t>
@@ -154,22 +117,19 @@
     </w:p>
     <w:p>
       <w:pPr>
+        <w:pStyle w:val="Paragraphedeliste"/>
         <w:numPr>
           <w:ilvl w:val="0"/>
-          <w:numId w:val="5"/>
+          <w:numId w:val="9"/>
         </w:numPr>
-        <w:spacing w:after="0" w:line="240" w:lineRule="auto"/>
-        <w:textAlignment w:val="baseline"/>
-        <w:rPr>
-          <w:rFonts w:ascii="Arial" w:eastAsia="Times New Roman" w:hAnsi="Arial" w:cs="Arial"/>
-          <w:color w:val="000000"/>
-          <w:lang w:eastAsia="fr-FR"/>
-        </w:rPr>
-      </w:pPr>
-      <w:r>
-        <w:rPr>
-          <w:rFonts w:ascii="Arial" w:eastAsia="Times New Roman" w:hAnsi="Arial" w:cs="Arial"/>
-          <w:color w:val="000000"/>
+        <w:rPr>
+          <w:rFonts w:eastAsia="Times New Roman"/>
+          <w:lang w:eastAsia="fr-FR"/>
+        </w:rPr>
+      </w:pPr>
+      <w:r>
+        <w:rPr>
+          <w:rFonts w:eastAsia="Times New Roman"/>
           <w:lang w:eastAsia="fr-FR"/>
         </w:rPr>
         <w:t>Avoir une liste de plusieurs restaurants qui livrent</w:t>
@@ -177,22 +137,19 @@
     </w:p>
     <w:p>
       <w:pPr>
+        <w:pStyle w:val="Paragraphedeliste"/>
         <w:numPr>
           <w:ilvl w:val="0"/>
-          <w:numId w:val="5"/>
+          <w:numId w:val="9"/>
         </w:numPr>
-        <w:spacing w:after="0" w:line="240" w:lineRule="auto"/>
-        <w:textAlignment w:val="baseline"/>
-        <w:rPr>
-          <w:rFonts w:ascii="Arial" w:eastAsia="Times New Roman" w:hAnsi="Arial" w:cs="Arial"/>
-          <w:color w:val="000000"/>
-          <w:lang w:eastAsia="fr-FR"/>
-        </w:rPr>
-      </w:pPr>
-      <w:r>
-        <w:rPr>
-          <w:rFonts w:ascii="Arial" w:eastAsia="Times New Roman" w:hAnsi="Arial" w:cs="Arial"/>
-          <w:color w:val="000000"/>
+        <w:rPr>
+          <w:rFonts w:eastAsia="Times New Roman"/>
+          <w:lang w:eastAsia="fr-FR"/>
+        </w:rPr>
+      </w:pPr>
+      <w:r>
+        <w:rPr>
+          <w:rFonts w:eastAsia="Times New Roman"/>
           <w:lang w:eastAsia="fr-FR"/>
         </w:rPr>
         <w:t>Désigner un “chef” de commande</w:t>
@@ -200,22 +157,19 @@
     </w:p>
     <w:p>
       <w:pPr>
+        <w:pStyle w:val="Paragraphedeliste"/>
         <w:numPr>
           <w:ilvl w:val="0"/>
-          <w:numId w:val="5"/>
+          <w:numId w:val="9"/>
         </w:numPr>
-        <w:spacing w:after="0" w:line="240" w:lineRule="auto"/>
-        <w:textAlignment w:val="baseline"/>
-        <w:rPr>
-          <w:rFonts w:ascii="Arial" w:eastAsia="Times New Roman" w:hAnsi="Arial" w:cs="Arial"/>
-          <w:color w:val="000000"/>
-          <w:lang w:eastAsia="fr-FR"/>
-        </w:rPr>
-      </w:pPr>
-      <w:r>
-        <w:rPr>
-          <w:rFonts w:ascii="Arial" w:eastAsia="Times New Roman" w:hAnsi="Arial" w:cs="Arial"/>
-          <w:color w:val="000000"/>
+        <w:rPr>
+          <w:rFonts w:eastAsia="Times New Roman"/>
+          <w:lang w:eastAsia="fr-FR"/>
+        </w:rPr>
+      </w:pPr>
+      <w:r>
+        <w:rPr>
+          <w:rFonts w:eastAsia="Times New Roman"/>
           <w:lang w:eastAsia="fr-FR"/>
         </w:rPr>
         <w:t>Avoir une commande pour chaque restaurant</w:t>
@@ -223,22 +177,19 @@
     </w:p>
     <w:p>
       <w:pPr>
+        <w:pStyle w:val="Paragraphedeliste"/>
         <w:numPr>
           <w:ilvl w:val="0"/>
-          <w:numId w:val="5"/>
+          <w:numId w:val="9"/>
         </w:numPr>
-        <w:spacing w:after="0" w:line="240" w:lineRule="auto"/>
-        <w:textAlignment w:val="baseline"/>
-        <w:rPr>
-          <w:rFonts w:ascii="Arial" w:eastAsia="Times New Roman" w:hAnsi="Arial" w:cs="Arial"/>
-          <w:color w:val="000000"/>
-          <w:lang w:eastAsia="fr-FR"/>
-        </w:rPr>
-      </w:pPr>
-      <w:r>
-        <w:rPr>
-          <w:rFonts w:ascii="Arial" w:eastAsia="Times New Roman" w:hAnsi="Arial" w:cs="Arial"/>
-          <w:color w:val="000000"/>
+        <w:rPr>
+          <w:rFonts w:eastAsia="Times New Roman"/>
+          <w:lang w:eastAsia="fr-FR"/>
+        </w:rPr>
+      </w:pPr>
+      <w:r>
+        <w:rPr>
+          <w:rFonts w:eastAsia="Times New Roman"/>
           <w:lang w:eastAsia="fr-FR"/>
         </w:rPr>
         <w:t>Mettre une heure limite pour la commande</w:t>
@@ -246,22 +197,19 @@
     </w:p>
     <w:p>
       <w:pPr>
+        <w:pStyle w:val="Paragraphedeliste"/>
         <w:numPr>
           <w:ilvl w:val="0"/>
-          <w:numId w:val="5"/>
+          <w:numId w:val="9"/>
         </w:numPr>
-        <w:spacing w:after="0" w:line="240" w:lineRule="auto"/>
-        <w:textAlignment w:val="baseline"/>
-        <w:rPr>
-          <w:rFonts w:ascii="Arial" w:eastAsia="Times New Roman" w:hAnsi="Arial" w:cs="Arial"/>
-          <w:color w:val="000000"/>
-          <w:lang w:eastAsia="fr-FR"/>
-        </w:rPr>
-      </w:pPr>
-      <w:r>
-        <w:rPr>
-          <w:rFonts w:ascii="Arial" w:eastAsia="Times New Roman" w:hAnsi="Arial" w:cs="Arial"/>
-          <w:color w:val="000000"/>
+        <w:rPr>
+          <w:rFonts w:eastAsia="Times New Roman"/>
+          <w:lang w:eastAsia="fr-FR"/>
+        </w:rPr>
+      </w:pPr>
+      <w:r>
+        <w:rPr>
+          <w:rFonts w:eastAsia="Times New Roman"/>
           <w:lang w:eastAsia="fr-FR"/>
         </w:rPr>
         <w:t>Pouvoir choisir le mode de paiement</w:t>
@@ -269,22 +217,19 @@
     </w:p>
     <w:p>
       <w:pPr>
+        <w:pStyle w:val="Paragraphedeliste"/>
         <w:numPr>
           <w:ilvl w:val="0"/>
-          <w:numId w:val="5"/>
+          <w:numId w:val="9"/>
         </w:numPr>
-        <w:spacing w:after="0" w:line="240" w:lineRule="auto"/>
-        <w:textAlignment w:val="baseline"/>
-        <w:rPr>
-          <w:rFonts w:ascii="Arial" w:eastAsia="Times New Roman" w:hAnsi="Arial" w:cs="Arial"/>
-          <w:color w:val="000000"/>
-          <w:lang w:eastAsia="fr-FR"/>
-        </w:rPr>
-      </w:pPr>
-      <w:r>
-        <w:rPr>
-          <w:rFonts w:ascii="Arial" w:eastAsia="Times New Roman" w:hAnsi="Arial" w:cs="Arial"/>
-          <w:color w:val="000000"/>
+        <w:rPr>
+          <w:rFonts w:eastAsia="Times New Roman"/>
+          <w:lang w:eastAsia="fr-FR"/>
+        </w:rPr>
+      </w:pPr>
+      <w:r>
+        <w:rPr>
+          <w:rFonts w:eastAsia="Times New Roman"/>
           <w:lang w:eastAsia="fr-FR"/>
         </w:rPr>
         <w:t>“Sélectionner” sur les sites des livreurs leurs menu du jour et le faire apparaître sur les groupes de commandes.</w:t>
@@ -292,22 +237,19 @@
     </w:p>
     <w:p>
       <w:pPr>
+        <w:pStyle w:val="Paragraphedeliste"/>
         <w:numPr>
           <w:ilvl w:val="0"/>
-          <w:numId w:val="5"/>
+          <w:numId w:val="9"/>
         </w:numPr>
-        <w:spacing w:after="0" w:line="240" w:lineRule="auto"/>
-        <w:textAlignment w:val="baseline"/>
-        <w:rPr>
-          <w:rFonts w:ascii="Arial" w:eastAsia="Times New Roman" w:hAnsi="Arial" w:cs="Arial"/>
-          <w:color w:val="000000"/>
-          <w:lang w:eastAsia="fr-FR"/>
-        </w:rPr>
-      </w:pPr>
-      <w:r>
-        <w:rPr>
-          <w:rFonts w:ascii="Arial" w:eastAsia="Times New Roman" w:hAnsi="Arial" w:cs="Arial"/>
-          <w:color w:val="000000"/>
+        <w:rPr>
+          <w:rFonts w:eastAsia="Times New Roman"/>
+          <w:lang w:eastAsia="fr-FR"/>
+        </w:rPr>
+      </w:pPr>
+      <w:r>
+        <w:rPr>
+          <w:rFonts w:eastAsia="Times New Roman"/>
           <w:lang w:eastAsia="fr-FR"/>
         </w:rPr>
         <w:t>Fournir un lien vers les différents restaurants disponibles</w:t>
@@ -315,22 +257,19 @@
     </w:p>
     <w:p>
       <w:pPr>
+        <w:pStyle w:val="Paragraphedeliste"/>
         <w:numPr>
           <w:ilvl w:val="0"/>
-          <w:numId w:val="5"/>
+          <w:numId w:val="9"/>
         </w:numPr>
-        <w:spacing w:after="0" w:line="240" w:lineRule="auto"/>
-        <w:textAlignment w:val="baseline"/>
-        <w:rPr>
-          <w:rFonts w:ascii="Arial" w:eastAsia="Times New Roman" w:hAnsi="Arial" w:cs="Arial"/>
-          <w:color w:val="000000"/>
-          <w:lang w:eastAsia="fr-FR"/>
-        </w:rPr>
-      </w:pPr>
-      <w:r>
-        <w:rPr>
-          <w:rFonts w:ascii="Arial" w:eastAsia="Times New Roman" w:hAnsi="Arial" w:cs="Arial"/>
-          <w:color w:val="000000"/>
+        <w:rPr>
+          <w:rFonts w:eastAsia="Times New Roman"/>
+          <w:lang w:eastAsia="fr-FR"/>
+        </w:rPr>
+      </w:pPr>
+      <w:r>
+        <w:rPr>
+          <w:rFonts w:eastAsia="Times New Roman"/>
           <w:lang w:eastAsia="fr-FR"/>
         </w:rPr>
         <w:t>Afficher le nombre de personne souhaitant participer à la commande</w:t>
@@ -338,22 +277,19 @@
     </w:p>
     <w:p>
       <w:pPr>
+        <w:pStyle w:val="Paragraphedeliste"/>
         <w:numPr>
           <w:ilvl w:val="0"/>
-          <w:numId w:val="5"/>
+          <w:numId w:val="9"/>
         </w:numPr>
-        <w:spacing w:after="0" w:line="240" w:lineRule="auto"/>
-        <w:textAlignment w:val="baseline"/>
-        <w:rPr>
-          <w:rFonts w:ascii="Arial" w:eastAsia="Times New Roman" w:hAnsi="Arial" w:cs="Arial"/>
-          <w:color w:val="000000"/>
-          <w:lang w:eastAsia="fr-FR"/>
-        </w:rPr>
-      </w:pPr>
-      <w:r>
-        <w:rPr>
-          <w:rFonts w:ascii="Arial" w:eastAsia="Times New Roman" w:hAnsi="Arial" w:cs="Arial"/>
-          <w:color w:val="000000"/>
+        <w:rPr>
+          <w:rFonts w:eastAsia="Times New Roman"/>
+          <w:lang w:eastAsia="fr-FR"/>
+        </w:rPr>
+      </w:pPr>
+      <w:r>
+        <w:rPr>
+          <w:rFonts w:eastAsia="Times New Roman"/>
           <w:lang w:eastAsia="fr-FR"/>
         </w:rPr>
         <w:t>Avoir accès au détail de la commande de chacun pour un même restaurant</w:t>
@@ -361,22 +297,19 @@
     </w:p>
     <w:p>
       <w:pPr>
+        <w:pStyle w:val="Paragraphedeliste"/>
         <w:numPr>
           <w:ilvl w:val="0"/>
-          <w:numId w:val="5"/>
+          <w:numId w:val="9"/>
         </w:numPr>
-        <w:spacing w:after="0" w:line="240" w:lineRule="auto"/>
-        <w:textAlignment w:val="baseline"/>
-        <w:rPr>
-          <w:rFonts w:ascii="Arial" w:eastAsia="Times New Roman" w:hAnsi="Arial" w:cs="Arial"/>
-          <w:color w:val="000000"/>
-          <w:lang w:eastAsia="fr-FR"/>
-        </w:rPr>
-      </w:pPr>
-      <w:r>
-        <w:rPr>
-          <w:rFonts w:ascii="Arial" w:eastAsia="Times New Roman" w:hAnsi="Arial" w:cs="Arial"/>
-          <w:color w:val="000000"/>
+        <w:rPr>
+          <w:rFonts w:eastAsia="Times New Roman"/>
+          <w:lang w:eastAsia="fr-FR"/>
+        </w:rPr>
+      </w:pPr>
+      <w:r>
+        <w:rPr>
+          <w:rFonts w:eastAsia="Times New Roman"/>
           <w:lang w:eastAsia="fr-FR"/>
         </w:rPr>
         <w:t>Pouvoir envoyer des notifications quant à la disponibilité des menus au moment de la commande (s’il n’y a plus un certain plat, pour permettre un changement)</w:t>
@@ -384,22 +317,19 @@
     </w:p>
     <w:p>
       <w:pPr>
+        <w:pStyle w:val="Paragraphedeliste"/>
         <w:numPr>
           <w:ilvl w:val="0"/>
-          <w:numId w:val="5"/>
+          <w:numId w:val="9"/>
         </w:numPr>
-        <w:spacing w:after="0" w:line="240" w:lineRule="auto"/>
-        <w:textAlignment w:val="baseline"/>
-        <w:rPr>
-          <w:rFonts w:ascii="Arial" w:eastAsia="Times New Roman" w:hAnsi="Arial" w:cs="Arial"/>
-          <w:color w:val="000000"/>
-          <w:lang w:eastAsia="fr-FR"/>
-        </w:rPr>
-      </w:pPr>
-      <w:r>
-        <w:rPr>
-          <w:rFonts w:ascii="Arial" w:eastAsia="Times New Roman" w:hAnsi="Arial" w:cs="Arial"/>
-          <w:color w:val="000000"/>
+        <w:rPr>
+          <w:rFonts w:eastAsia="Times New Roman"/>
+          <w:lang w:eastAsia="fr-FR"/>
+        </w:rPr>
+      </w:pPr>
+      <w:r>
+        <w:rPr>
+          <w:rFonts w:eastAsia="Times New Roman"/>
           <w:lang w:eastAsia="fr-FR"/>
         </w:rPr>
         <w:t>Envoyer un mail automatiquement au restaurant s’il le permet à l’heure de clôture</w:t>
@@ -407,22 +337,19 @@
     </w:p>
     <w:p>
       <w:pPr>
+        <w:pStyle w:val="Paragraphedeliste"/>
         <w:numPr>
           <w:ilvl w:val="0"/>
-          <w:numId w:val="5"/>
+          <w:numId w:val="9"/>
         </w:numPr>
-        <w:spacing w:after="0" w:line="240" w:lineRule="auto"/>
-        <w:textAlignment w:val="baseline"/>
-        <w:rPr>
-          <w:rFonts w:ascii="Arial" w:eastAsia="Times New Roman" w:hAnsi="Arial" w:cs="Arial"/>
-          <w:color w:val="000000"/>
-          <w:lang w:eastAsia="fr-FR"/>
-        </w:rPr>
-      </w:pPr>
-      <w:r>
-        <w:rPr>
-          <w:rFonts w:ascii="Arial" w:eastAsia="Times New Roman" w:hAnsi="Arial" w:cs="Arial"/>
-          <w:color w:val="000000"/>
+        <w:rPr>
+          <w:rFonts w:eastAsia="Times New Roman"/>
+          <w:lang w:eastAsia="fr-FR"/>
+        </w:rPr>
+      </w:pPr>
+      <w:r>
+        <w:rPr>
+          <w:rFonts w:eastAsia="Times New Roman"/>
           <w:lang w:eastAsia="fr-FR"/>
         </w:rPr>
         <w:t>Afficher l’heure de règlement et de retrait de la commande</w:t>
@@ -430,26 +357,45 @@
     </w:p>
     <w:p>
       <w:pPr>
+        <w:pStyle w:val="Paragraphedeliste"/>
         <w:numPr>
           <w:ilvl w:val="0"/>
-          <w:numId w:val="5"/>
+          <w:numId w:val="9"/>
         </w:numPr>
-        <w:spacing w:after="0" w:line="240" w:lineRule="auto"/>
-        <w:textAlignment w:val="baseline"/>
-        <w:rPr>
-          <w:rFonts w:ascii="Arial" w:eastAsia="Times New Roman" w:hAnsi="Arial" w:cs="Arial"/>
-          <w:color w:val="000000"/>
-          <w:lang w:eastAsia="fr-FR"/>
-        </w:rPr>
-      </w:pPr>
-      <w:r>
-        <w:rPr>
-          <w:rFonts w:ascii="Arial" w:eastAsia="Times New Roman" w:hAnsi="Arial" w:cs="Arial"/>
-          <w:color w:val="000000"/>
+        <w:rPr>
+          <w:rFonts w:eastAsia="Times New Roman"/>
+          <w:lang w:eastAsia="fr-FR"/>
+        </w:rPr>
+      </w:pPr>
+      <w:r>
+        <w:rPr>
+          <w:rFonts w:eastAsia="Times New Roman"/>
           <w:lang w:eastAsia="fr-FR"/>
         </w:rPr>
         <w:t>Avoir une partie administrateur pour ajouter/supprimer des restaurants</w:t>
       </w:r>
+    </w:p>
+    <w:p>
+      <w:pPr>
+        <w:pStyle w:val="Paragraphedeliste"/>
+        <w:numPr>
+          <w:ilvl w:val="0"/>
+          <w:numId w:val="9"/>
+        </w:numPr>
+        <w:rPr>
+          <w:rFonts w:eastAsia="Times New Roman"/>
+          <w:lang w:eastAsia="fr-FR"/>
+        </w:rPr>
+      </w:pPr>
+      <w:r>
+        <w:rPr>
+          <w:rFonts w:eastAsia="Times New Roman"/>
+          <w:lang w:eastAsia="fr-FR"/>
+        </w:rPr>
+        <w:t>Avoir la possibilité de rajouter des commandes ou des restaurants favoris pour un utilisateur</w:t>
+      </w:r>
+      <w:bookmarkStart w:id="0" w:name="_GoBack"/>
+      <w:bookmarkEnd w:id="0"/>
     </w:p>
     <w:p>
       <w:pPr>
@@ -486,20 +432,16 @@
         <w:pStyle w:val="Paragraphedeliste"/>
         <w:numPr>
           <w:ilvl w:val="0"/>
-          <w:numId w:val="6"/>
+          <w:numId w:val="10"/>
         </w:numPr>
-        <w:spacing w:after="0" w:line="240" w:lineRule="auto"/>
-        <w:textAlignment w:val="baseline"/>
-        <w:rPr>
-          <w:rFonts w:ascii="Arial" w:eastAsia="Times New Roman" w:hAnsi="Arial" w:cs="Arial"/>
-          <w:color w:val="000000"/>
-          <w:lang w:eastAsia="fr-FR"/>
-        </w:rPr>
-      </w:pPr>
-      <w:r>
-        <w:rPr>
-          <w:rFonts w:ascii="Arial" w:eastAsia="Times New Roman" w:hAnsi="Arial" w:cs="Arial"/>
-          <w:color w:val="000000"/>
+        <w:rPr>
+          <w:rFonts w:eastAsia="Times New Roman"/>
+          <w:lang w:eastAsia="fr-FR"/>
+        </w:rPr>
+      </w:pPr>
+      <w:r>
+        <w:rPr>
+          <w:rFonts w:eastAsia="Times New Roman"/>
           <w:lang w:eastAsia="fr-FR"/>
         </w:rPr>
         <w:t>Utilisation de Symfony</w:t>
@@ -510,20 +452,16 @@
         <w:pStyle w:val="Paragraphedeliste"/>
         <w:numPr>
           <w:ilvl w:val="0"/>
-          <w:numId w:val="6"/>
+          <w:numId w:val="10"/>
         </w:numPr>
-        <w:spacing w:after="0" w:line="240" w:lineRule="auto"/>
-        <w:textAlignment w:val="baseline"/>
-        <w:rPr>
-          <w:rFonts w:ascii="Arial" w:eastAsia="Times New Roman" w:hAnsi="Arial" w:cs="Arial"/>
-          <w:color w:val="000000"/>
-          <w:lang w:eastAsia="fr-FR"/>
-        </w:rPr>
-      </w:pPr>
-      <w:r>
-        <w:rPr>
-          <w:rFonts w:ascii="Arial" w:eastAsia="Times New Roman" w:hAnsi="Arial" w:cs="Arial"/>
-          <w:color w:val="000000"/>
+        <w:rPr>
+          <w:rFonts w:eastAsia="Times New Roman"/>
+          <w:lang w:eastAsia="fr-FR"/>
+        </w:rPr>
+      </w:pPr>
+      <w:r>
+        <w:rPr>
+          <w:rFonts w:eastAsia="Times New Roman"/>
           <w:lang w:eastAsia="fr-FR"/>
         </w:rPr>
         <w:t>Utilisation de GitHub</w:t>
@@ -534,34 +472,20 @@
         <w:pStyle w:val="Paragraphedeliste"/>
         <w:numPr>
           <w:ilvl w:val="0"/>
-          <w:numId w:val="6"/>
+          <w:numId w:val="10"/>
         </w:numPr>
-        <w:spacing w:after="0" w:line="240" w:lineRule="auto"/>
-        <w:textAlignment w:val="baseline"/>
-        <w:rPr>
-          <w:rFonts w:ascii="Arial" w:eastAsia="Times New Roman" w:hAnsi="Arial" w:cs="Arial"/>
-          <w:color w:val="000000"/>
-          <w:lang w:eastAsia="fr-FR"/>
-        </w:rPr>
-      </w:pPr>
-      <w:r>
-        <w:rPr>
-          <w:rFonts w:ascii="Arial" w:eastAsia="Times New Roman" w:hAnsi="Arial" w:cs="Arial"/>
-          <w:color w:val="000000"/>
-          <w:lang w:eastAsia="fr-FR"/>
-        </w:rPr>
-        <w:t xml:space="preserve">Utilisation de </w:t>
-      </w:r>
-      <w:proofErr w:type="spellStart"/>
-      <w:r>
-        <w:rPr>
-          <w:rFonts w:ascii="Arial" w:eastAsia="Times New Roman" w:hAnsi="Arial" w:cs="Arial"/>
-          <w:color w:val="000000"/>
-          <w:lang w:eastAsia="fr-FR"/>
-        </w:rPr>
-        <w:t>FOSUserBundle</w:t>
-      </w:r>
-      <w:proofErr w:type="spellEnd"/>
+        <w:rPr>
+          <w:rFonts w:eastAsia="Times New Roman"/>
+          <w:lang w:eastAsia="fr-FR"/>
+        </w:rPr>
+      </w:pPr>
+      <w:r>
+        <w:rPr>
+          <w:rFonts w:eastAsia="Times New Roman"/>
+          <w:lang w:eastAsia="fr-FR"/>
+        </w:rPr>
+        <w:t>Utilisation de FOSUserBundle</w:t>
+      </w:r>
     </w:p>
     <w:p>
       <w:pPr>
@@ -595,22 +519,19 @@
     </w:p>
     <w:p>
       <w:pPr>
+        <w:pStyle w:val="Paragraphedeliste"/>
         <w:numPr>
           <w:ilvl w:val="0"/>
-          <w:numId w:val="7"/>
+          <w:numId w:val="11"/>
         </w:numPr>
-        <w:spacing w:after="0" w:line="240" w:lineRule="auto"/>
-        <w:textAlignment w:val="baseline"/>
-        <w:rPr>
-          <w:rFonts w:ascii="Arial" w:eastAsia="Times New Roman" w:hAnsi="Arial" w:cs="Arial"/>
-          <w:color w:val="000000"/>
-          <w:lang w:eastAsia="fr-FR"/>
-        </w:rPr>
-      </w:pPr>
-      <w:r>
-        <w:rPr>
-          <w:rFonts w:ascii="Arial" w:eastAsia="Times New Roman" w:hAnsi="Arial" w:cs="Arial"/>
-          <w:color w:val="000000"/>
+        <w:rPr>
+          <w:rFonts w:eastAsia="Times New Roman"/>
+          <w:lang w:eastAsia="fr-FR"/>
+        </w:rPr>
+      </w:pPr>
+      <w:r>
+        <w:rPr>
+          <w:rFonts w:eastAsia="Times New Roman"/>
           <w:lang w:eastAsia="fr-FR"/>
         </w:rPr>
         <w:t>Inscription</w:t>
@@ -618,22 +539,19 @@
     </w:p>
     <w:p>
       <w:pPr>
+        <w:pStyle w:val="Paragraphedeliste"/>
         <w:numPr>
           <w:ilvl w:val="0"/>
-          <w:numId w:val="7"/>
+          <w:numId w:val="11"/>
         </w:numPr>
-        <w:spacing w:after="0" w:line="240" w:lineRule="auto"/>
-        <w:textAlignment w:val="baseline"/>
-        <w:rPr>
-          <w:rFonts w:ascii="Arial" w:eastAsia="Times New Roman" w:hAnsi="Arial" w:cs="Arial"/>
-          <w:color w:val="000000"/>
-          <w:lang w:eastAsia="fr-FR"/>
-        </w:rPr>
-      </w:pPr>
-      <w:r>
-        <w:rPr>
-          <w:rFonts w:ascii="Arial" w:eastAsia="Times New Roman" w:hAnsi="Arial" w:cs="Arial"/>
-          <w:color w:val="000000"/>
+        <w:rPr>
+          <w:rFonts w:eastAsia="Times New Roman"/>
+          <w:lang w:eastAsia="fr-FR"/>
+        </w:rPr>
+      </w:pPr>
+      <w:r>
+        <w:rPr>
+          <w:rFonts w:eastAsia="Times New Roman"/>
           <w:lang w:eastAsia="fr-FR"/>
         </w:rPr>
         <w:t>Connexion</w:t>
@@ -641,22 +559,19 @@
     </w:p>
     <w:p>
       <w:pPr>
+        <w:pStyle w:val="Paragraphedeliste"/>
         <w:numPr>
           <w:ilvl w:val="0"/>
-          <w:numId w:val="7"/>
+          <w:numId w:val="11"/>
         </w:numPr>
-        <w:spacing w:after="0" w:line="240" w:lineRule="auto"/>
-        <w:textAlignment w:val="baseline"/>
-        <w:rPr>
-          <w:rFonts w:ascii="Arial" w:eastAsia="Times New Roman" w:hAnsi="Arial" w:cs="Arial"/>
-          <w:color w:val="000000"/>
-          <w:lang w:eastAsia="fr-FR"/>
-        </w:rPr>
-      </w:pPr>
-      <w:r>
-        <w:rPr>
-          <w:rFonts w:ascii="Arial" w:eastAsia="Times New Roman" w:hAnsi="Arial" w:cs="Arial"/>
-          <w:color w:val="000000"/>
+        <w:rPr>
+          <w:rFonts w:eastAsia="Times New Roman"/>
+          <w:lang w:eastAsia="fr-FR"/>
+        </w:rPr>
+      </w:pPr>
+      <w:r>
+        <w:rPr>
+          <w:rFonts w:eastAsia="Times New Roman"/>
           <w:lang w:eastAsia="fr-FR"/>
         </w:rPr>
         <w:t xml:space="preserve">Ma page (descriptif du profil, notification repas, soumettre un resto, …) </w:t>
@@ -664,22 +579,19 @@
     </w:p>
     <w:p>
       <w:pPr>
+        <w:pStyle w:val="Paragraphedeliste"/>
         <w:numPr>
           <w:ilvl w:val="0"/>
-          <w:numId w:val="7"/>
+          <w:numId w:val="11"/>
         </w:numPr>
-        <w:spacing w:after="0" w:line="240" w:lineRule="auto"/>
-        <w:textAlignment w:val="baseline"/>
-        <w:rPr>
-          <w:rFonts w:ascii="Arial" w:eastAsia="Times New Roman" w:hAnsi="Arial" w:cs="Arial"/>
-          <w:color w:val="000000"/>
-          <w:lang w:eastAsia="fr-FR"/>
-        </w:rPr>
-      </w:pPr>
-      <w:r>
-        <w:rPr>
-          <w:rFonts w:ascii="Arial" w:eastAsia="Times New Roman" w:hAnsi="Arial" w:cs="Arial"/>
-          <w:color w:val="000000"/>
+        <w:rPr>
+          <w:rFonts w:eastAsia="Times New Roman"/>
+          <w:lang w:eastAsia="fr-FR"/>
+        </w:rPr>
+      </w:pPr>
+      <w:r>
+        <w:rPr>
+          <w:rFonts w:eastAsia="Times New Roman"/>
           <w:lang w:eastAsia="fr-FR"/>
         </w:rPr>
         <w:t>Accueil (sélection des restaurants livrables)</w:t>
@@ -687,22 +599,19 @@
     </w:p>
     <w:p>
       <w:pPr>
+        <w:pStyle w:val="Paragraphedeliste"/>
         <w:numPr>
           <w:ilvl w:val="0"/>
-          <w:numId w:val="7"/>
+          <w:numId w:val="11"/>
         </w:numPr>
-        <w:spacing w:after="0" w:line="240" w:lineRule="auto"/>
-        <w:textAlignment w:val="baseline"/>
-        <w:rPr>
-          <w:rFonts w:ascii="Arial" w:eastAsia="Times New Roman" w:hAnsi="Arial" w:cs="Arial"/>
-          <w:color w:val="000000"/>
-          <w:lang w:eastAsia="fr-FR"/>
-        </w:rPr>
-      </w:pPr>
-      <w:r>
-        <w:rPr>
-          <w:rFonts w:ascii="Arial" w:eastAsia="Times New Roman" w:hAnsi="Arial" w:cs="Arial"/>
-          <w:color w:val="000000"/>
+        <w:rPr>
+          <w:rFonts w:eastAsia="Times New Roman"/>
+          <w:lang w:eastAsia="fr-FR"/>
+        </w:rPr>
+      </w:pPr>
+      <w:r>
+        <w:rPr>
+          <w:rFonts w:eastAsia="Times New Roman"/>
           <w:lang w:eastAsia="fr-FR"/>
         </w:rPr>
         <w:t>Commande (page pour sélectionner la commande)</w:t>
@@ -710,22 +619,19 @@
     </w:p>
     <w:p>
       <w:pPr>
+        <w:pStyle w:val="Paragraphedeliste"/>
         <w:numPr>
           <w:ilvl w:val="0"/>
-          <w:numId w:val="7"/>
+          <w:numId w:val="11"/>
         </w:numPr>
-        <w:spacing w:after="0" w:line="240" w:lineRule="auto"/>
-        <w:textAlignment w:val="baseline"/>
-        <w:rPr>
-          <w:rFonts w:ascii="Arial" w:eastAsia="Times New Roman" w:hAnsi="Arial" w:cs="Arial"/>
-          <w:color w:val="000000"/>
-          <w:lang w:eastAsia="fr-FR"/>
-        </w:rPr>
-      </w:pPr>
-      <w:r>
-        <w:rPr>
-          <w:rFonts w:ascii="Arial" w:eastAsia="Times New Roman" w:hAnsi="Arial" w:cs="Arial"/>
-          <w:color w:val="000000"/>
+        <w:rPr>
+          <w:rFonts w:eastAsia="Times New Roman"/>
+          <w:lang w:eastAsia="fr-FR"/>
+        </w:rPr>
+      </w:pPr>
+      <w:r>
+        <w:rPr>
+          <w:rFonts w:eastAsia="Times New Roman"/>
           <w:lang w:eastAsia="fr-FR"/>
         </w:rPr>
         <w:t>Suivi de ma commande (accessible par la personne qui commande)</w:t>
@@ -733,63 +639,83 @@
     </w:p>
     <w:p>
       <w:pPr>
+        <w:pStyle w:val="Paragraphedeliste"/>
         <w:numPr>
           <w:ilvl w:val="0"/>
-          <w:numId w:val="7"/>
+          <w:numId w:val="11"/>
         </w:numPr>
-        <w:spacing w:after="0" w:line="240" w:lineRule="auto"/>
-        <w:textAlignment w:val="baseline"/>
-        <w:rPr>
-          <w:rFonts w:ascii="Arial" w:eastAsia="Times New Roman" w:hAnsi="Arial" w:cs="Arial"/>
-          <w:color w:val="000000"/>
-          <w:lang w:eastAsia="fr-FR"/>
-        </w:rPr>
-      </w:pPr>
-      <w:r>
-        <w:rPr>
-          <w:rFonts w:ascii="Arial" w:eastAsia="Times New Roman" w:hAnsi="Arial" w:cs="Arial"/>
-          <w:color w:val="000000"/>
+        <w:rPr>
+          <w:rFonts w:eastAsia="Times New Roman"/>
+          <w:lang w:eastAsia="fr-FR"/>
+        </w:rPr>
+      </w:pPr>
+      <w:r>
+        <w:rPr>
+          <w:rFonts w:eastAsia="Times New Roman"/>
           <w:lang w:eastAsia="fr-FR"/>
         </w:rPr>
         <w:t>Suivi des commandes (accessible uniquement par le gestionnaire de la commande)</w:t>
+      </w:r>
+      <w:r>
+        <w:br w:type="page"/>
       </w:r>
     </w:p>
     <w:p>
       <w:pPr>
-        <w:spacing w:after="0" w:line="240" w:lineRule="auto"/>
-        <w:ind w:left="720"/>
-        <w:textAlignment w:val="baseline"/>
-        <w:rPr>
-          <w:rFonts w:ascii="Arial" w:eastAsia="Times New Roman" w:hAnsi="Arial" w:cs="Arial"/>
-          <w:color w:val="000000"/>
-          <w:lang w:eastAsia="fr-FR"/>
-        </w:rPr>
-      </w:pPr>
-      <w:bookmarkStart w:id="0" w:name="_GoBack"/>
-      <w:bookmarkEnd w:id="0"/>
+        <w:pStyle w:val="Titre2"/>
+        <w:rPr>
+          <w:rFonts w:ascii="Times New Roman" w:eastAsia="Times New Roman" w:hAnsi="Times New Roman" w:cs="Times New Roman"/>
+          <w:lang w:eastAsia="fr-FR"/>
+        </w:rPr>
+      </w:pPr>
+      <w:r>
+        <w:lastRenderedPageBreak/>
+        <w:t>Base de données</w:t>
+      </w:r>
     </w:p>
     <w:p>
       <w:pPr>
-        <w:pStyle w:val="Titre2"/>
-        <w:rPr>
-          <w:rFonts w:ascii="Times New Roman" w:eastAsia="Times New Roman" w:hAnsi="Times New Roman" w:cs="Times New Roman"/>
-          <w:lang w:eastAsia="fr-FR"/>
-        </w:rPr>
-      </w:pPr>
-      <w:r>
-        <w:t>Base de données</w:t>
+        <w:pStyle w:val="Paragraphedeliste"/>
+        <w:numPr>
+          <w:ilvl w:val="0"/>
+          <w:numId w:val="12"/>
+        </w:numPr>
+      </w:pPr>
+      <w:r>
+        <w:t>Restaurants (contient la liste des restaurants où l’on peut commander</w:t>
+      </w:r>
+      <w:r>
+        <w:t>)</w:t>
       </w:r>
     </w:p>
     <w:p>
-      <w:r>
-        <w:rPr>
-          <w:rFonts w:ascii="Times New Roman" w:eastAsia="Times New Roman" w:hAnsi="Times New Roman" w:cs="Times New Roman"/>
-          <w:sz w:val="24"/>
-          <w:szCs w:val="24"/>
-          <w:lang w:eastAsia="fr-FR"/>
-        </w:rPr>
-        <w:lastRenderedPageBreak/>
-        <w:br/>
+      <w:pPr>
+        <w:pStyle w:val="Paragraphedeliste"/>
+        <w:numPr>
+          <w:ilvl w:val="0"/>
+          <w:numId w:val="12"/>
+        </w:numPr>
+      </w:pPr>
+      <w:r>
+        <w:t>Utilisateurs (contient la liste des utilisateurs des sites)</w:t>
+      </w:r>
+    </w:p>
+    <w:p>
+      <w:pPr>
+        <w:pStyle w:val="Paragraphedeliste"/>
+        <w:numPr>
+          <w:ilvl w:val="0"/>
+          <w:numId w:val="12"/>
+        </w:numPr>
+      </w:pPr>
+      <w:r>
+        <w:t>Commande</w:t>
+      </w:r>
+      <w:r>
+        <w:t>s</w:t>
+      </w:r>
+      <w:r>
+        <w:t xml:space="preserve"> (contient les différentes commandes des clients)</w:t>
       </w:r>
     </w:p>
     <w:sectPr>
@@ -954,6 +880,204 @@
     </w:lvl>
   </w:abstractNum>
   <w:abstractNum w:abstractNumId="1" w15:restartNumberingAfterBreak="0">
+    <w:nsid w:val="095B12FD"/>
+    <w:multiLevelType w:val="hybridMultilevel"/>
+    <w:tmpl w:val="FC025B42"/>
+    <w:lvl w:ilvl="0" w:tplc="50589CF6">
+      <w:numFmt w:val="bullet"/>
+      <w:lvlText w:val="-"/>
+      <w:lvlJc w:val="left"/>
+      <w:pPr>
+        <w:ind w:left="720" w:hanging="360"/>
+      </w:pPr>
+      <w:rPr>
+        <w:rFonts w:ascii="Calibri" w:eastAsiaTheme="minorEastAsia" w:hAnsi="Calibri" w:cstheme="minorBidi" w:hint="default"/>
+      </w:rPr>
+    </w:lvl>
+    <w:lvl w:ilvl="1" w:tplc="040C0003" w:tentative="1">
+      <w:start w:val="1"/>
+      <w:numFmt w:val="bullet"/>
+      <w:lvlText w:val="o"/>
+      <w:lvlJc w:val="left"/>
+      <w:pPr>
+        <w:ind w:left="1440" w:hanging="360"/>
+      </w:pPr>
+      <w:rPr>
+        <w:rFonts w:ascii="Courier New" w:hAnsi="Courier New" w:cs="Courier New" w:hint="default"/>
+      </w:rPr>
+    </w:lvl>
+    <w:lvl w:ilvl="2" w:tplc="040C0005" w:tentative="1">
+      <w:start w:val="1"/>
+      <w:numFmt w:val="bullet"/>
+      <w:lvlText w:val=""/>
+      <w:lvlJc w:val="left"/>
+      <w:pPr>
+        <w:ind w:left="2160" w:hanging="360"/>
+      </w:pPr>
+      <w:rPr>
+        <w:rFonts w:ascii="Wingdings" w:hAnsi="Wingdings" w:hint="default"/>
+      </w:rPr>
+    </w:lvl>
+    <w:lvl w:ilvl="3" w:tplc="040C0001" w:tentative="1">
+      <w:start w:val="1"/>
+      <w:numFmt w:val="bullet"/>
+      <w:lvlText w:val=""/>
+      <w:lvlJc w:val="left"/>
+      <w:pPr>
+        <w:ind w:left="2880" w:hanging="360"/>
+      </w:pPr>
+      <w:rPr>
+        <w:rFonts w:ascii="Symbol" w:hAnsi="Symbol" w:hint="default"/>
+      </w:rPr>
+    </w:lvl>
+    <w:lvl w:ilvl="4" w:tplc="040C0003" w:tentative="1">
+      <w:start w:val="1"/>
+      <w:numFmt w:val="bullet"/>
+      <w:lvlText w:val="o"/>
+      <w:lvlJc w:val="left"/>
+      <w:pPr>
+        <w:ind w:left="3600" w:hanging="360"/>
+      </w:pPr>
+      <w:rPr>
+        <w:rFonts w:ascii="Courier New" w:hAnsi="Courier New" w:cs="Courier New" w:hint="default"/>
+      </w:rPr>
+    </w:lvl>
+    <w:lvl w:ilvl="5" w:tplc="040C0005" w:tentative="1">
+      <w:start w:val="1"/>
+      <w:numFmt w:val="bullet"/>
+      <w:lvlText w:val=""/>
+      <w:lvlJc w:val="left"/>
+      <w:pPr>
+        <w:ind w:left="4320" w:hanging="360"/>
+      </w:pPr>
+      <w:rPr>
+        <w:rFonts w:ascii="Wingdings" w:hAnsi="Wingdings" w:hint="default"/>
+      </w:rPr>
+    </w:lvl>
+    <w:lvl w:ilvl="6" w:tplc="040C0001" w:tentative="1">
+      <w:start w:val="1"/>
+      <w:numFmt w:val="bullet"/>
+      <w:lvlText w:val=""/>
+      <w:lvlJc w:val="left"/>
+      <w:pPr>
+        <w:ind w:left="5040" w:hanging="360"/>
+      </w:pPr>
+      <w:rPr>
+        <w:rFonts w:ascii="Symbol" w:hAnsi="Symbol" w:hint="default"/>
+      </w:rPr>
+    </w:lvl>
+    <w:lvl w:ilvl="7" w:tplc="040C0003" w:tentative="1">
+      <w:start w:val="1"/>
+      <w:numFmt w:val="bullet"/>
+      <w:lvlText w:val="o"/>
+      <w:lvlJc w:val="left"/>
+      <w:pPr>
+        <w:ind w:left="5760" w:hanging="360"/>
+      </w:pPr>
+      <w:rPr>
+        <w:rFonts w:ascii="Courier New" w:hAnsi="Courier New" w:cs="Courier New" w:hint="default"/>
+      </w:rPr>
+    </w:lvl>
+    <w:lvl w:ilvl="8" w:tplc="040C0005" w:tentative="1">
+      <w:start w:val="1"/>
+      <w:numFmt w:val="bullet"/>
+      <w:lvlText w:val=""/>
+      <w:lvlJc w:val="left"/>
+      <w:pPr>
+        <w:ind w:left="6480" w:hanging="360"/>
+      </w:pPr>
+      <w:rPr>
+        <w:rFonts w:ascii="Wingdings" w:hAnsi="Wingdings" w:hint="default"/>
+      </w:rPr>
+    </w:lvl>
+  </w:abstractNum>
+  <w:abstractNum w:abstractNumId="2" w15:restartNumberingAfterBreak="0">
+    <w:nsid w:val="1482775B"/>
+    <w:multiLevelType w:val="multilevel"/>
+    <w:tmpl w:val="0EBA3C40"/>
+    <w:lvl w:ilvl="0">
+      <w:start w:val="1"/>
+      <w:numFmt w:val="decimal"/>
+      <w:lvlText w:val="%1"/>
+      <w:lvlJc w:val="left"/>
+      <w:pPr>
+        <w:ind w:left="432" w:hanging="432"/>
+      </w:pPr>
+    </w:lvl>
+    <w:lvl w:ilvl="1">
+      <w:start w:val="1"/>
+      <w:numFmt w:val="decimal"/>
+      <w:lvlText w:val="%1.%2"/>
+      <w:lvlJc w:val="left"/>
+      <w:pPr>
+        <w:ind w:left="576" w:hanging="576"/>
+      </w:pPr>
+    </w:lvl>
+    <w:lvl w:ilvl="2">
+      <w:start w:val="1"/>
+      <w:numFmt w:val="decimal"/>
+      <w:lvlText w:val="%1.%2.%3"/>
+      <w:lvlJc w:val="left"/>
+      <w:pPr>
+        <w:ind w:left="720" w:hanging="720"/>
+      </w:pPr>
+    </w:lvl>
+    <w:lvl w:ilvl="3">
+      <w:start w:val="1"/>
+      <w:numFmt w:val="decimal"/>
+      <w:lvlText w:val="%1.%2.%3.%4"/>
+      <w:lvlJc w:val="left"/>
+      <w:pPr>
+        <w:ind w:left="864" w:hanging="864"/>
+      </w:pPr>
+    </w:lvl>
+    <w:lvl w:ilvl="4">
+      <w:start w:val="1"/>
+      <w:numFmt w:val="decimal"/>
+      <w:lvlText w:val="%1.%2.%3.%4.%5"/>
+      <w:lvlJc w:val="left"/>
+      <w:pPr>
+        <w:ind w:left="1008" w:hanging="1008"/>
+      </w:pPr>
+    </w:lvl>
+    <w:lvl w:ilvl="5">
+      <w:start w:val="1"/>
+      <w:numFmt w:val="decimal"/>
+      <w:lvlText w:val="%1.%2.%3.%4.%5.%6"/>
+      <w:lvlJc w:val="left"/>
+      <w:pPr>
+        <w:ind w:left="1152" w:hanging="1152"/>
+      </w:pPr>
+    </w:lvl>
+    <w:lvl w:ilvl="6">
+      <w:start w:val="1"/>
+      <w:numFmt w:val="decimal"/>
+      <w:lvlText w:val="%1.%2.%3.%4.%5.%6.%7"/>
+      <w:lvlJc w:val="left"/>
+      <w:pPr>
+        <w:ind w:left="1296" w:hanging="1296"/>
+      </w:pPr>
+    </w:lvl>
+    <w:lvl w:ilvl="7">
+      <w:start w:val="1"/>
+      <w:numFmt w:val="decimal"/>
+      <w:lvlText w:val="%1.%2.%3.%4.%5.%6.%7.%8"/>
+      <w:lvlJc w:val="left"/>
+      <w:pPr>
+        <w:ind w:left="1440" w:hanging="1440"/>
+      </w:pPr>
+    </w:lvl>
+    <w:lvl w:ilvl="8">
+      <w:start w:val="1"/>
+      <w:numFmt w:val="decimal"/>
+      <w:lvlText w:val="%1.%2.%3.%4.%5.%6.%7.%8.%9"/>
+      <w:lvlJc w:val="left"/>
+      <w:pPr>
+        <w:ind w:left="1584" w:hanging="1584"/>
+      </w:pPr>
+    </w:lvl>
+  </w:abstractNum>
+  <w:abstractNum w:abstractNumId="3" w15:restartNumberingAfterBreak="0">
     <w:nsid w:val="164167DE"/>
     <w:multiLevelType w:val="multilevel"/>
     <w:tmpl w:val="18A6FE7E"/>
@@ -1102,7 +1226,7 @@
       </w:rPr>
     </w:lvl>
   </w:abstractNum>
-  <w:abstractNum w:abstractNumId="2" w15:restartNumberingAfterBreak="0">
+  <w:abstractNum w:abstractNumId="4" w15:restartNumberingAfterBreak="0">
     <w:nsid w:val="20A475CE"/>
     <w:multiLevelType w:val="multilevel"/>
     <w:tmpl w:val="69A4282A"/>
@@ -1251,7 +1375,120 @@
       </w:rPr>
     </w:lvl>
   </w:abstractNum>
-  <w:abstractNum w:abstractNumId="3" w15:restartNumberingAfterBreak="0">
+  <w:abstractNum w:abstractNumId="5" w15:restartNumberingAfterBreak="0">
+    <w:nsid w:val="3FC24449"/>
+    <w:multiLevelType w:val="hybridMultilevel"/>
+    <w:tmpl w:val="BDFE3358"/>
+    <w:lvl w:ilvl="0" w:tplc="040C000D">
+      <w:start w:val="1"/>
+      <w:numFmt w:val="bullet"/>
+      <w:lvlText w:val=""/>
+      <w:lvlJc w:val="left"/>
+      <w:pPr>
+        <w:ind w:left="720" w:hanging="360"/>
+      </w:pPr>
+      <w:rPr>
+        <w:rFonts w:ascii="Wingdings" w:hAnsi="Wingdings" w:hint="default"/>
+      </w:rPr>
+    </w:lvl>
+    <w:lvl w:ilvl="1" w:tplc="040C0003" w:tentative="1">
+      <w:start w:val="1"/>
+      <w:numFmt w:val="bullet"/>
+      <w:lvlText w:val="o"/>
+      <w:lvlJc w:val="left"/>
+      <w:pPr>
+        <w:ind w:left="1440" w:hanging="360"/>
+      </w:pPr>
+      <w:rPr>
+        <w:rFonts w:ascii="Courier New" w:hAnsi="Courier New" w:cs="Courier New" w:hint="default"/>
+      </w:rPr>
+    </w:lvl>
+    <w:lvl w:ilvl="2" w:tplc="040C0005" w:tentative="1">
+      <w:start w:val="1"/>
+      <w:numFmt w:val="bullet"/>
+      <w:lvlText w:val=""/>
+      <w:lvlJc w:val="left"/>
+      <w:pPr>
+        <w:ind w:left="2160" w:hanging="360"/>
+      </w:pPr>
+      <w:rPr>
+        <w:rFonts w:ascii="Wingdings" w:hAnsi="Wingdings" w:hint="default"/>
+      </w:rPr>
+    </w:lvl>
+    <w:lvl w:ilvl="3" w:tplc="040C0001" w:tentative="1">
+      <w:start w:val="1"/>
+      <w:numFmt w:val="bullet"/>
+      <w:lvlText w:val=""/>
+      <w:lvlJc w:val="left"/>
+      <w:pPr>
+        <w:ind w:left="2880" w:hanging="360"/>
+      </w:pPr>
+      <w:rPr>
+        <w:rFonts w:ascii="Symbol" w:hAnsi="Symbol" w:hint="default"/>
+      </w:rPr>
+    </w:lvl>
+    <w:lvl w:ilvl="4" w:tplc="040C0003" w:tentative="1">
+      <w:start w:val="1"/>
+      <w:numFmt w:val="bullet"/>
+      <w:lvlText w:val="o"/>
+      <w:lvlJc w:val="left"/>
+      <w:pPr>
+        <w:ind w:left="3600" w:hanging="360"/>
+      </w:pPr>
+      <w:rPr>
+        <w:rFonts w:ascii="Courier New" w:hAnsi="Courier New" w:cs="Courier New" w:hint="default"/>
+      </w:rPr>
+    </w:lvl>
+    <w:lvl w:ilvl="5" w:tplc="040C0005" w:tentative="1">
+      <w:start w:val="1"/>
+      <w:numFmt w:val="bullet"/>
+      <w:lvlText w:val=""/>
+      <w:lvlJc w:val="left"/>
+      <w:pPr>
+        <w:ind w:left="4320" w:hanging="360"/>
+      </w:pPr>
+      <w:rPr>
+        <w:rFonts w:ascii="Wingdings" w:hAnsi="Wingdings" w:hint="default"/>
+      </w:rPr>
+    </w:lvl>
+    <w:lvl w:ilvl="6" w:tplc="040C0001" w:tentative="1">
+      <w:start w:val="1"/>
+      <w:numFmt w:val="bullet"/>
+      <w:lvlText w:val=""/>
+      <w:lvlJc w:val="left"/>
+      <w:pPr>
+        <w:ind w:left="5040" w:hanging="360"/>
+      </w:pPr>
+      <w:rPr>
+        <w:rFonts w:ascii="Symbol" w:hAnsi="Symbol" w:hint="default"/>
+      </w:rPr>
+    </w:lvl>
+    <w:lvl w:ilvl="7" w:tplc="040C0003" w:tentative="1">
+      <w:start w:val="1"/>
+      <w:numFmt w:val="bullet"/>
+      <w:lvlText w:val="o"/>
+      <w:lvlJc w:val="left"/>
+      <w:pPr>
+        <w:ind w:left="5760" w:hanging="360"/>
+      </w:pPr>
+      <w:rPr>
+        <w:rFonts w:ascii="Courier New" w:hAnsi="Courier New" w:cs="Courier New" w:hint="default"/>
+      </w:rPr>
+    </w:lvl>
+    <w:lvl w:ilvl="8" w:tplc="040C0005" w:tentative="1">
+      <w:start w:val="1"/>
+      <w:numFmt w:val="bullet"/>
+      <w:lvlText w:val=""/>
+      <w:lvlJc w:val="left"/>
+      <w:pPr>
+        <w:ind w:left="6480" w:hanging="360"/>
+      </w:pPr>
+      <w:rPr>
+        <w:rFonts w:ascii="Wingdings" w:hAnsi="Wingdings" w:hint="default"/>
+      </w:rPr>
+    </w:lvl>
+  </w:abstractNum>
+  <w:abstractNum w:abstractNumId="6" w15:restartNumberingAfterBreak="0">
     <w:nsid w:val="53813A16"/>
     <w:multiLevelType w:val="multilevel"/>
     <w:tmpl w:val="5B1228B0"/>
@@ -1400,7 +1637,120 @@
       </w:rPr>
     </w:lvl>
   </w:abstractNum>
-  <w:abstractNum w:abstractNumId="4" w15:restartNumberingAfterBreak="0">
+  <w:abstractNum w:abstractNumId="7" w15:restartNumberingAfterBreak="0">
+    <w:nsid w:val="5FAE611E"/>
+    <w:multiLevelType w:val="hybridMultilevel"/>
+    <w:tmpl w:val="F0941CBC"/>
+    <w:lvl w:ilvl="0" w:tplc="040C000D">
+      <w:start w:val="1"/>
+      <w:numFmt w:val="bullet"/>
+      <w:lvlText w:val=""/>
+      <w:lvlJc w:val="left"/>
+      <w:pPr>
+        <w:ind w:left="720" w:hanging="360"/>
+      </w:pPr>
+      <w:rPr>
+        <w:rFonts w:ascii="Wingdings" w:hAnsi="Wingdings" w:hint="default"/>
+      </w:rPr>
+    </w:lvl>
+    <w:lvl w:ilvl="1" w:tplc="040C0003" w:tentative="1">
+      <w:start w:val="1"/>
+      <w:numFmt w:val="bullet"/>
+      <w:lvlText w:val="o"/>
+      <w:lvlJc w:val="left"/>
+      <w:pPr>
+        <w:ind w:left="1440" w:hanging="360"/>
+      </w:pPr>
+      <w:rPr>
+        <w:rFonts w:ascii="Courier New" w:hAnsi="Courier New" w:cs="Courier New" w:hint="default"/>
+      </w:rPr>
+    </w:lvl>
+    <w:lvl w:ilvl="2" w:tplc="040C0005" w:tentative="1">
+      <w:start w:val="1"/>
+      <w:numFmt w:val="bullet"/>
+      <w:lvlText w:val=""/>
+      <w:lvlJc w:val="left"/>
+      <w:pPr>
+        <w:ind w:left="2160" w:hanging="360"/>
+      </w:pPr>
+      <w:rPr>
+        <w:rFonts w:ascii="Wingdings" w:hAnsi="Wingdings" w:hint="default"/>
+      </w:rPr>
+    </w:lvl>
+    <w:lvl w:ilvl="3" w:tplc="040C0001" w:tentative="1">
+      <w:start w:val="1"/>
+      <w:numFmt w:val="bullet"/>
+      <w:lvlText w:val=""/>
+      <w:lvlJc w:val="left"/>
+      <w:pPr>
+        <w:ind w:left="2880" w:hanging="360"/>
+      </w:pPr>
+      <w:rPr>
+        <w:rFonts w:ascii="Symbol" w:hAnsi="Symbol" w:hint="default"/>
+      </w:rPr>
+    </w:lvl>
+    <w:lvl w:ilvl="4" w:tplc="040C0003" w:tentative="1">
+      <w:start w:val="1"/>
+      <w:numFmt w:val="bullet"/>
+      <w:lvlText w:val="o"/>
+      <w:lvlJc w:val="left"/>
+      <w:pPr>
+        <w:ind w:left="3600" w:hanging="360"/>
+      </w:pPr>
+      <w:rPr>
+        <w:rFonts w:ascii="Courier New" w:hAnsi="Courier New" w:cs="Courier New" w:hint="default"/>
+      </w:rPr>
+    </w:lvl>
+    <w:lvl w:ilvl="5" w:tplc="040C0005" w:tentative="1">
+      <w:start w:val="1"/>
+      <w:numFmt w:val="bullet"/>
+      <w:lvlText w:val=""/>
+      <w:lvlJc w:val="left"/>
+      <w:pPr>
+        <w:ind w:left="4320" w:hanging="360"/>
+      </w:pPr>
+      <w:rPr>
+        <w:rFonts w:ascii="Wingdings" w:hAnsi="Wingdings" w:hint="default"/>
+      </w:rPr>
+    </w:lvl>
+    <w:lvl w:ilvl="6" w:tplc="040C0001" w:tentative="1">
+      <w:start w:val="1"/>
+      <w:numFmt w:val="bullet"/>
+      <w:lvlText w:val=""/>
+      <w:lvlJc w:val="left"/>
+      <w:pPr>
+        <w:ind w:left="5040" w:hanging="360"/>
+      </w:pPr>
+      <w:rPr>
+        <w:rFonts w:ascii="Symbol" w:hAnsi="Symbol" w:hint="default"/>
+      </w:rPr>
+    </w:lvl>
+    <w:lvl w:ilvl="7" w:tplc="040C0003" w:tentative="1">
+      <w:start w:val="1"/>
+      <w:numFmt w:val="bullet"/>
+      <w:lvlText w:val="o"/>
+      <w:lvlJc w:val="left"/>
+      <w:pPr>
+        <w:ind w:left="5760" w:hanging="360"/>
+      </w:pPr>
+      <w:rPr>
+        <w:rFonts w:ascii="Courier New" w:hAnsi="Courier New" w:cs="Courier New" w:hint="default"/>
+      </w:rPr>
+    </w:lvl>
+    <w:lvl w:ilvl="8" w:tplc="040C0005" w:tentative="1">
+      <w:start w:val="1"/>
+      <w:numFmt w:val="bullet"/>
+      <w:lvlText w:val=""/>
+      <w:lvlJc w:val="left"/>
+      <w:pPr>
+        <w:ind w:left="6480" w:hanging="360"/>
+      </w:pPr>
+      <w:rPr>
+        <w:rFonts w:ascii="Wingdings" w:hAnsi="Wingdings" w:hint="default"/>
+      </w:rPr>
+    </w:lvl>
+  </w:abstractNum>
+  <w:abstractNum w:abstractNumId="8" w15:restartNumberingAfterBreak="0">
     <w:nsid w:val="62FA638B"/>
     <w:multiLevelType w:val="multilevel"/>
     <w:tmpl w:val="39AE30F0"/>
@@ -1549,7 +1899,7 @@
       </w:rPr>
     </w:lvl>
   </w:abstractNum>
-  <w:abstractNum w:abstractNumId="5" w15:restartNumberingAfterBreak="0">
+  <w:abstractNum w:abstractNumId="9" w15:restartNumberingAfterBreak="0">
     <w:nsid w:val="6F8F0A31"/>
     <w:multiLevelType w:val="multilevel"/>
     <w:tmpl w:val="77EC3EC2"/>
@@ -1698,7 +2048,233 @@
       </w:rPr>
     </w:lvl>
   </w:abstractNum>
-  <w:abstractNum w:abstractNumId="6" w15:restartNumberingAfterBreak="0">
+  <w:abstractNum w:abstractNumId="10" w15:restartNumberingAfterBreak="0">
+    <w:nsid w:val="775721B9"/>
+    <w:multiLevelType w:val="hybridMultilevel"/>
+    <w:tmpl w:val="D2A2155A"/>
+    <w:lvl w:ilvl="0" w:tplc="040C000D">
+      <w:start w:val="1"/>
+      <w:numFmt w:val="bullet"/>
+      <w:lvlText w:val=""/>
+      <w:lvlJc w:val="left"/>
+      <w:pPr>
+        <w:ind w:left="720" w:hanging="360"/>
+      </w:pPr>
+      <w:rPr>
+        <w:rFonts w:ascii="Wingdings" w:hAnsi="Wingdings" w:hint="default"/>
+      </w:rPr>
+    </w:lvl>
+    <w:lvl w:ilvl="1" w:tplc="040C0003" w:tentative="1">
+      <w:start w:val="1"/>
+      <w:numFmt w:val="bullet"/>
+      <w:lvlText w:val="o"/>
+      <w:lvlJc w:val="left"/>
+      <w:pPr>
+        <w:ind w:left="1440" w:hanging="360"/>
+      </w:pPr>
+      <w:rPr>
+        <w:rFonts w:ascii="Courier New" w:hAnsi="Courier New" w:cs="Courier New" w:hint="default"/>
+      </w:rPr>
+    </w:lvl>
+    <w:lvl w:ilvl="2" w:tplc="040C0005" w:tentative="1">
+      <w:start w:val="1"/>
+      <w:numFmt w:val="bullet"/>
+      <w:lvlText w:val=""/>
+      <w:lvlJc w:val="left"/>
+      <w:pPr>
+        <w:ind w:left="2160" w:hanging="360"/>
+      </w:pPr>
+      <w:rPr>
+        <w:rFonts w:ascii="Wingdings" w:hAnsi="Wingdings" w:hint="default"/>
+      </w:rPr>
+    </w:lvl>
+    <w:lvl w:ilvl="3" w:tplc="040C0001" w:tentative="1">
+      <w:start w:val="1"/>
+      <w:numFmt w:val="bullet"/>
+      <w:lvlText w:val=""/>
+      <w:lvlJc w:val="left"/>
+      <w:pPr>
+        <w:ind w:left="2880" w:hanging="360"/>
+      </w:pPr>
+      <w:rPr>
+        <w:rFonts w:ascii="Symbol" w:hAnsi="Symbol" w:hint="default"/>
+      </w:rPr>
+    </w:lvl>
+    <w:lvl w:ilvl="4" w:tplc="040C0003" w:tentative="1">
+      <w:start w:val="1"/>
+      <w:numFmt w:val="bullet"/>
+      <w:lvlText w:val="o"/>
+      <w:lvlJc w:val="left"/>
+      <w:pPr>
+        <w:ind w:left="3600" w:hanging="360"/>
+      </w:pPr>
+      <w:rPr>
+        <w:rFonts w:ascii="Courier New" w:hAnsi="Courier New" w:cs="Courier New" w:hint="default"/>
+      </w:rPr>
+    </w:lvl>
+    <w:lvl w:ilvl="5" w:tplc="040C0005" w:tentative="1">
+      <w:start w:val="1"/>
+      <w:numFmt w:val="bullet"/>
+      <w:lvlText w:val=""/>
+      <w:lvlJc w:val="left"/>
+      <w:pPr>
+        <w:ind w:left="4320" w:hanging="360"/>
+      </w:pPr>
+      <w:rPr>
+        <w:rFonts w:ascii="Wingdings" w:hAnsi="Wingdings" w:hint="default"/>
+      </w:rPr>
+    </w:lvl>
+    <w:lvl w:ilvl="6" w:tplc="040C0001" w:tentative="1">
+      <w:start w:val="1"/>
+      <w:numFmt w:val="bullet"/>
+      <w:lvlText w:val=""/>
+      <w:lvlJc w:val="left"/>
+      <w:pPr>
+        <w:ind w:left="5040" w:hanging="360"/>
+      </w:pPr>
+      <w:rPr>
+        <w:rFonts w:ascii="Symbol" w:hAnsi="Symbol" w:hint="default"/>
+      </w:rPr>
+    </w:lvl>
+    <w:lvl w:ilvl="7" w:tplc="040C0003" w:tentative="1">
+      <w:start w:val="1"/>
+      <w:numFmt w:val="bullet"/>
+      <w:lvlText w:val="o"/>
+      <w:lvlJc w:val="left"/>
+      <w:pPr>
+        <w:ind w:left="5760" w:hanging="360"/>
+      </w:pPr>
+      <w:rPr>
+        <w:rFonts w:ascii="Courier New" w:hAnsi="Courier New" w:cs="Courier New" w:hint="default"/>
+      </w:rPr>
+    </w:lvl>
+    <w:lvl w:ilvl="8" w:tplc="040C0005" w:tentative="1">
+      <w:start w:val="1"/>
+      <w:numFmt w:val="bullet"/>
+      <w:lvlText w:val=""/>
+      <w:lvlJc w:val="left"/>
+      <w:pPr>
+        <w:ind w:left="6480" w:hanging="360"/>
+      </w:pPr>
+      <w:rPr>
+        <w:rFonts w:ascii="Wingdings" w:hAnsi="Wingdings" w:hint="default"/>
+      </w:rPr>
+    </w:lvl>
+  </w:abstractNum>
+  <w:abstractNum w:abstractNumId="11" w15:restartNumberingAfterBreak="0">
+    <w:nsid w:val="790745F6"/>
+    <w:multiLevelType w:val="hybridMultilevel"/>
+    <w:tmpl w:val="85A0E9FE"/>
+    <w:lvl w:ilvl="0" w:tplc="040C000D">
+      <w:start w:val="1"/>
+      <w:numFmt w:val="bullet"/>
+      <w:lvlText w:val=""/>
+      <w:lvlJc w:val="left"/>
+      <w:pPr>
+        <w:ind w:left="720" w:hanging="360"/>
+      </w:pPr>
+      <w:rPr>
+        <w:rFonts w:ascii="Wingdings" w:hAnsi="Wingdings" w:hint="default"/>
+      </w:rPr>
+    </w:lvl>
+    <w:lvl w:ilvl="1" w:tplc="040C0003" w:tentative="1">
+      <w:start w:val="1"/>
+      <w:numFmt w:val="bullet"/>
+      <w:lvlText w:val="o"/>
+      <w:lvlJc w:val="left"/>
+      <w:pPr>
+        <w:ind w:left="1440" w:hanging="360"/>
+      </w:pPr>
+      <w:rPr>
+        <w:rFonts w:ascii="Courier New" w:hAnsi="Courier New" w:cs="Courier New" w:hint="default"/>
+      </w:rPr>
+    </w:lvl>
+    <w:lvl w:ilvl="2" w:tplc="040C0005" w:tentative="1">
+      <w:start w:val="1"/>
+      <w:numFmt w:val="bullet"/>
+      <w:lvlText w:val=""/>
+      <w:lvlJc w:val="left"/>
+      <w:pPr>
+        <w:ind w:left="2160" w:hanging="360"/>
+      </w:pPr>
+      <w:rPr>
+        <w:rFonts w:ascii="Wingdings" w:hAnsi="Wingdings" w:hint="default"/>
+      </w:rPr>
+    </w:lvl>
+    <w:lvl w:ilvl="3" w:tplc="040C0001" w:tentative="1">
+      <w:start w:val="1"/>
+      <w:numFmt w:val="bullet"/>
+      <w:lvlText w:val=""/>
+      <w:lvlJc w:val="left"/>
+      <w:pPr>
+        <w:ind w:left="2880" w:hanging="360"/>
+      </w:pPr>
+      <w:rPr>
+        <w:rFonts w:ascii="Symbol" w:hAnsi="Symbol" w:hint="default"/>
+      </w:rPr>
+    </w:lvl>
+    <w:lvl w:ilvl="4" w:tplc="040C0003" w:tentative="1">
+      <w:start w:val="1"/>
+      <w:numFmt w:val="bullet"/>
+      <w:lvlText w:val="o"/>
+      <w:lvlJc w:val="left"/>
+      <w:pPr>
+        <w:ind w:left="3600" w:hanging="360"/>
+      </w:pPr>
+      <w:rPr>
+        <w:rFonts w:ascii="Courier New" w:hAnsi="Courier New" w:cs="Courier New" w:hint="default"/>
+      </w:rPr>
+    </w:lvl>
+    <w:lvl w:ilvl="5" w:tplc="040C0005" w:tentative="1">
+      <w:start w:val="1"/>
+      <w:numFmt w:val="bullet"/>
+      <w:lvlText w:val=""/>
+      <w:lvlJc w:val="left"/>
+      <w:pPr>
+        <w:ind w:left="4320" w:hanging="360"/>
+      </w:pPr>
+      <w:rPr>
+        <w:rFonts w:ascii="Wingdings" w:hAnsi="Wingdings" w:hint="default"/>
+      </w:rPr>
+    </w:lvl>
+    <w:lvl w:ilvl="6" w:tplc="040C0001" w:tentative="1">
+      <w:start w:val="1"/>
+      <w:numFmt w:val="bullet"/>
+      <w:lvlText w:val=""/>
+      <w:lvlJc w:val="left"/>
+      <w:pPr>
+        <w:ind w:left="5040" w:hanging="360"/>
+      </w:pPr>
+      <w:rPr>
+        <w:rFonts w:ascii="Symbol" w:hAnsi="Symbol" w:hint="default"/>
+      </w:rPr>
+    </w:lvl>
+    <w:lvl w:ilvl="7" w:tplc="040C0003" w:tentative="1">
+      <w:start w:val="1"/>
+      <w:numFmt w:val="bullet"/>
+      <w:lvlText w:val="o"/>
+      <w:lvlJc w:val="left"/>
+      <w:pPr>
+        <w:ind w:left="5760" w:hanging="360"/>
+      </w:pPr>
+      <w:rPr>
+        <w:rFonts w:ascii="Courier New" w:hAnsi="Courier New" w:cs="Courier New" w:hint="default"/>
+      </w:rPr>
+    </w:lvl>
+    <w:lvl w:ilvl="8" w:tplc="040C0005" w:tentative="1">
+      <w:start w:val="1"/>
+      <w:numFmt w:val="bullet"/>
+      <w:lvlText w:val=""/>
+      <w:lvlJc w:val="left"/>
+      <w:pPr>
+        <w:ind w:left="6480" w:hanging="360"/>
+      </w:pPr>
+      <w:rPr>
+        <w:rFonts w:ascii="Wingdings" w:hAnsi="Wingdings" w:hint="default"/>
+      </w:rPr>
+    </w:lvl>
+  </w:abstractNum>
+  <w:abstractNum w:abstractNumId="12" w15:restartNumberingAfterBreak="0">
     <w:nsid w:val="7E5F4439"/>
     <w:multiLevelType w:val="hybridMultilevel"/>
     <w:tmpl w:val="EC421F6C"/>
@@ -1812,25 +2388,70 @@
     </w:lvl>
   </w:abstractNum>
   <w:num w:numId="1">
+    <w:abstractNumId w:val="6"/>
+  </w:num>
+  <w:num w:numId="2">
+    <w:abstractNumId w:val="4"/>
+  </w:num>
+  <w:num w:numId="3">
     <w:abstractNumId w:val="3"/>
   </w:num>
-  <w:num w:numId="2">
-    <w:abstractNumId w:val="2"/>
-  </w:num>
-  <w:num w:numId="3">
-    <w:abstractNumId w:val="1"/>
-  </w:num>
   <w:num w:numId="4">
-    <w:abstractNumId w:val="5"/>
+    <w:abstractNumId w:val="9"/>
   </w:num>
   <w:num w:numId="5">
     <w:abstractNumId w:val="0"/>
   </w:num>
   <w:num w:numId="6">
-    <w:abstractNumId w:val="6"/>
+    <w:abstractNumId w:val="12"/>
   </w:num>
   <w:num w:numId="7">
-    <w:abstractNumId w:val="4"/>
+    <w:abstractNumId w:val="8"/>
+  </w:num>
+  <w:num w:numId="8">
+    <w:abstractNumId w:val="1"/>
+  </w:num>
+  <w:num w:numId="9">
+    <w:abstractNumId w:val="11"/>
+  </w:num>
+  <w:num w:numId="10">
+    <w:abstractNumId w:val="5"/>
+  </w:num>
+  <w:num w:numId="11">
+    <w:abstractNumId w:val="10"/>
+  </w:num>
+  <w:num w:numId="12">
+    <w:abstractNumId w:val="7"/>
+  </w:num>
+  <w:num w:numId="13">
+    <w:abstractNumId w:val="2"/>
+  </w:num>
+  <w:num w:numId="14">
+    <w:abstractNumId w:val="2"/>
+  </w:num>
+  <w:num w:numId="15">
+    <w:abstractNumId w:val="2"/>
+  </w:num>
+  <w:num w:numId="16">
+    <w:abstractNumId w:val="2"/>
+  </w:num>
+  <w:num w:numId="17">
+    <w:abstractNumId w:val="2"/>
+  </w:num>
+  <w:num w:numId="18">
+    <w:abstractNumId w:val="2"/>
+  </w:num>
+  <w:num w:numId="19">
+    <w:abstractNumId w:val="2"/>
+  </w:num>
+  <w:num w:numId="20">
+    <w:abstractNumId w:val="2"/>
+  </w:num>
+  <w:num w:numId="21">
+    <w:abstractNumId w:val="2"/>
+  </w:num>
+  <w:num w:numId="22">
+    <w:abstractNumId w:val="2"/>
   </w:num>
 </w:numbering>
 </file>
@@ -1956,6 +2577,7 @@
     <w:lsdException w:name="HTML Sample" w:semiHidden="1" w:unhideWhenUsed="1"/>
     <w:lsdException w:name="HTML Typewriter" w:semiHidden="1" w:unhideWhenUsed="1"/>
     <w:lsdException w:name="HTML Variable" w:semiHidden="1" w:unhideWhenUsed="1"/>
+    <w:lsdException w:name="Normal Table" w:semiHidden="1" w:unhideWhenUsed="1"/>
     <w:lsdException w:name="annotation subject" w:semiHidden="1" w:unhideWhenUsed="1"/>
     <w:lsdException w:name="No List" w:semiHidden="1" w:unhideWhenUsed="1"/>
     <w:lsdException w:name="Outline List 1" w:semiHidden="1" w:unhideWhenUsed="1"/>
@@ -2000,6 +2622,7 @@
     <w:lsdException w:name="Table Professional" w:semiHidden="1" w:unhideWhenUsed="1"/>
     <w:lsdException w:name="Table Subtle 1" w:semiHidden="1" w:unhideWhenUsed="1"/>
     <w:lsdException w:name="Table Subtle 2" w:semiHidden="1" w:unhideWhenUsed="1"/>
+    <w:lsdException w:name="Table Web 1" w:semiHidden="1" w:unhideWhenUsed="1"/>
     <w:lsdException w:name="Table Web 2" w:semiHidden="1" w:unhideWhenUsed="1"/>
     <w:lsdException w:name="Table Web 3" w:semiHidden="1" w:unhideWhenUsed="1"/>
     <w:lsdException w:name="Balloon Text" w:semiHidden="1" w:unhideWhenUsed="1"/>
@@ -2227,7 +2850,7 @@
   <w:style w:type="paragraph" w:default="1" w:styleId="Normal">
     <w:name w:val="Normal"/>
     <w:qFormat/>
-    <w:rsid w:val="00EF1CFA"/>
+    <w:rsid w:val="00F93A42"/>
   </w:style>
   <w:style w:type="paragraph" w:styleId="Titre1">
     <w:name w:val="heading 1"/>
@@ -2236,7 +2859,7 @@
     <w:link w:val="Titre1Car"/>
     <w:uiPriority w:val="9"/>
     <w:qFormat/>
-    <w:rsid w:val="00EF1CFA"/>
+    <w:rsid w:val="00F93A42"/>
     <w:pPr>
       <w:pBdr>
         <w:top w:val="single" w:sz="24" w:space="0" w:color="5B9BD5" w:themeColor="accent1"/>
@@ -2264,7 +2887,7 @@
     <w:uiPriority w:val="9"/>
     <w:unhideWhenUsed/>
     <w:qFormat/>
-    <w:rsid w:val="00EF1CFA"/>
+    <w:rsid w:val="00F93A42"/>
     <w:pPr>
       <w:pBdr>
         <w:top w:val="single" w:sz="24" w:space="0" w:color="DEEAF6" w:themeColor="accent1" w:themeTint="33"/>
@@ -2290,7 +2913,7 @@
     <w:semiHidden/>
     <w:unhideWhenUsed/>
     <w:qFormat/>
-    <w:rsid w:val="00EF1CFA"/>
+    <w:rsid w:val="00F93A42"/>
     <w:pPr>
       <w:pBdr>
         <w:top w:val="single" w:sz="6" w:space="2" w:color="5B9BD5" w:themeColor="accent1"/>
@@ -2313,7 +2936,7 @@
     <w:semiHidden/>
     <w:unhideWhenUsed/>
     <w:qFormat/>
-    <w:rsid w:val="00EF1CFA"/>
+    <w:rsid w:val="00F93A42"/>
     <w:pPr>
       <w:pBdr>
         <w:top w:val="dotted" w:sz="6" w:space="2" w:color="5B9BD5" w:themeColor="accent1"/>
@@ -2336,7 +2959,7 @@
     <w:semiHidden/>
     <w:unhideWhenUsed/>
     <w:qFormat/>
-    <w:rsid w:val="00EF1CFA"/>
+    <w:rsid w:val="00F93A42"/>
     <w:pPr>
       <w:pBdr>
         <w:bottom w:val="single" w:sz="6" w:space="1" w:color="5B9BD5" w:themeColor="accent1"/>
@@ -2359,7 +2982,7 @@
     <w:semiHidden/>
     <w:unhideWhenUsed/>
     <w:qFormat/>
-    <w:rsid w:val="00EF1CFA"/>
+    <w:rsid w:val="00F93A42"/>
     <w:pPr>
       <w:pBdr>
         <w:bottom w:val="dotted" w:sz="6" w:space="1" w:color="5B9BD5" w:themeColor="accent1"/>
@@ -2382,7 +3005,7 @@
     <w:semiHidden/>
     <w:unhideWhenUsed/>
     <w:qFormat/>
-    <w:rsid w:val="00EF1CFA"/>
+    <w:rsid w:val="00F93A42"/>
     <w:pPr>
       <w:spacing w:before="200" w:after="0"/>
       <w:outlineLvl w:val="6"/>
@@ -2402,7 +3025,7 @@
     <w:semiHidden/>
     <w:unhideWhenUsed/>
     <w:qFormat/>
-    <w:rsid w:val="00EF1CFA"/>
+    <w:rsid w:val="00F93A42"/>
     <w:pPr>
       <w:spacing w:before="200" w:after="0"/>
       <w:outlineLvl w:val="7"/>
@@ -2423,7 +3046,7 @@
     <w:semiHidden/>
     <w:unhideWhenUsed/>
     <w:qFormat/>
-    <w:rsid w:val="00EF1CFA"/>
+    <w:rsid w:val="00F93A42"/>
     <w:pPr>
       <w:spacing w:before="200" w:after="0"/>
       <w:outlineLvl w:val="8"/>
@@ -2469,7 +3092,7 @@
     <w:basedOn w:val="Policepardfaut"/>
     <w:link w:val="Titre1"/>
     <w:uiPriority w:val="9"/>
-    <w:rsid w:val="00EF1CFA"/>
+    <w:rsid w:val="00F93A42"/>
     <w:rPr>
       <w:caps/>
       <w:color w:val="FFFFFF" w:themeColor="background1"/>
@@ -2484,7 +3107,7 @@
     <w:basedOn w:val="Policepardfaut"/>
     <w:link w:val="Titre2"/>
     <w:uiPriority w:val="9"/>
-    <w:rsid w:val="00EF1CFA"/>
+    <w:rsid w:val="00F93A42"/>
     <w:rPr>
       <w:caps/>
       <w:spacing w:val="15"/>
@@ -2515,7 +3138,7 @@
     <w:link w:val="TitreCar"/>
     <w:uiPriority w:val="10"/>
     <w:qFormat/>
-    <w:rsid w:val="00EF1CFA"/>
+    <w:rsid w:val="00F93A42"/>
     <w:pPr>
       <w:spacing w:before="0" w:after="0"/>
     </w:pPr>
@@ -2533,7 +3156,7 @@
     <w:basedOn w:val="Policepardfaut"/>
     <w:link w:val="Titre"/>
     <w:uiPriority w:val="10"/>
-    <w:rsid w:val="00EF1CFA"/>
+    <w:rsid w:val="00F93A42"/>
     <w:rPr>
       <w:rFonts w:asciiTheme="majorHAnsi" w:eastAsiaTheme="majorEastAsia" w:hAnsiTheme="majorHAnsi" w:cstheme="majorBidi"/>
       <w:caps/>
@@ -2548,7 +3171,7 @@
     <w:basedOn w:val="Normal"/>
     <w:uiPriority w:val="34"/>
     <w:qFormat/>
-    <w:rsid w:val="00EF1CFA"/>
+    <w:rsid w:val="00DA3D78"/>
     <w:pPr>
       <w:ind w:left="720"/>
       <w:contextualSpacing/>
@@ -2560,7 +3183,7 @@
     <w:link w:val="Titre3"/>
     <w:uiPriority w:val="9"/>
     <w:semiHidden/>
-    <w:rsid w:val="00EF1CFA"/>
+    <w:rsid w:val="00F93A42"/>
     <w:rPr>
       <w:caps/>
       <w:color w:val="1F4D78" w:themeColor="accent1" w:themeShade="7F"/>
@@ -2573,7 +3196,7 @@
     <w:link w:val="Titre4"/>
     <w:uiPriority w:val="9"/>
     <w:semiHidden/>
-    <w:rsid w:val="00EF1CFA"/>
+    <w:rsid w:val="00F93A42"/>
     <w:rPr>
       <w:caps/>
       <w:color w:val="2E74B5" w:themeColor="accent1" w:themeShade="BF"/>
@@ -2586,7 +3209,7 @@
     <w:link w:val="Titre5"/>
     <w:uiPriority w:val="9"/>
     <w:semiHidden/>
-    <w:rsid w:val="00EF1CFA"/>
+    <w:rsid w:val="00F93A42"/>
     <w:rPr>
       <w:caps/>
       <w:color w:val="2E74B5" w:themeColor="accent1" w:themeShade="BF"/>
@@ -2599,7 +3222,7 @@
     <w:link w:val="Titre6"/>
     <w:uiPriority w:val="9"/>
     <w:semiHidden/>
-    <w:rsid w:val="00EF1CFA"/>
+    <w:rsid w:val="00F93A42"/>
     <w:rPr>
       <w:caps/>
       <w:color w:val="2E74B5" w:themeColor="accent1" w:themeShade="BF"/>
@@ -2612,7 +3235,7 @@
     <w:link w:val="Titre7"/>
     <w:uiPriority w:val="9"/>
     <w:semiHidden/>
-    <w:rsid w:val="00EF1CFA"/>
+    <w:rsid w:val="00F93A42"/>
     <w:rPr>
       <w:caps/>
       <w:color w:val="2E74B5" w:themeColor="accent1" w:themeShade="BF"/>
@@ -2625,7 +3248,7 @@
     <w:link w:val="Titre8"/>
     <w:uiPriority w:val="9"/>
     <w:semiHidden/>
-    <w:rsid w:val="00EF1CFA"/>
+    <w:rsid w:val="00F93A42"/>
     <w:rPr>
       <w:caps/>
       <w:spacing w:val="10"/>
@@ -2639,7 +3262,7 @@
     <w:link w:val="Titre9"/>
     <w:uiPriority w:val="9"/>
     <w:semiHidden/>
-    <w:rsid w:val="00EF1CFA"/>
+    <w:rsid w:val="00F93A42"/>
     <w:rPr>
       <w:i/>
       <w:iCs/>
@@ -2657,7 +3280,7 @@
     <w:semiHidden/>
     <w:unhideWhenUsed/>
     <w:qFormat/>
-    <w:rsid w:val="00EF1CFA"/>
+    <w:rsid w:val="00F93A42"/>
     <w:rPr>
       <w:b/>
       <w:bCs/>
@@ -2673,7 +3296,7 @@
     <w:link w:val="Sous-titreCar"/>
     <w:uiPriority w:val="11"/>
     <w:qFormat/>
-    <w:rsid w:val="00EF1CFA"/>
+    <w:rsid w:val="00F93A42"/>
     <w:pPr>
       <w:spacing w:before="0" w:after="500" w:line="240" w:lineRule="auto"/>
     </w:pPr>
@@ -2690,7 +3313,7 @@
     <w:basedOn w:val="Policepardfaut"/>
     <w:link w:val="Sous-titre"/>
     <w:uiPriority w:val="11"/>
-    <w:rsid w:val="00EF1CFA"/>
+    <w:rsid w:val="00F93A42"/>
     <w:rPr>
       <w:caps/>
       <w:color w:val="595959" w:themeColor="text1" w:themeTint="A6"/>
@@ -2703,7 +3326,7 @@
     <w:name w:val="Strong"/>
     <w:uiPriority w:val="22"/>
     <w:qFormat/>
-    <w:rsid w:val="00EF1CFA"/>
+    <w:rsid w:val="00F93A42"/>
     <w:rPr>
       <w:b/>
       <w:bCs/>
@@ -2713,7 +3336,7 @@
     <w:name w:val="Emphasis"/>
     <w:uiPriority w:val="20"/>
     <w:qFormat/>
-    <w:rsid w:val="00EF1CFA"/>
+    <w:rsid w:val="00F93A42"/>
     <w:rPr>
       <w:caps/>
       <w:color w:val="1F4D78" w:themeColor="accent1" w:themeShade="7F"/>
@@ -2724,7 +3347,7 @@
     <w:name w:val="No Spacing"/>
     <w:uiPriority w:val="1"/>
     <w:qFormat/>
-    <w:rsid w:val="00EF1CFA"/>
+    <w:rsid w:val="00F93A42"/>
     <w:pPr>
       <w:spacing w:after="0" w:line="240" w:lineRule="auto"/>
     </w:pPr>
@@ -2736,7 +3359,7 @@
     <w:link w:val="CitationCar"/>
     <w:uiPriority w:val="29"/>
     <w:qFormat/>
-    <w:rsid w:val="00EF1CFA"/>
+    <w:rsid w:val="00F93A42"/>
     <w:rPr>
       <w:i/>
       <w:iCs/>
@@ -2749,7 +3372,7 @@
     <w:basedOn w:val="Policepardfaut"/>
     <w:link w:val="Citation"/>
     <w:uiPriority w:val="29"/>
-    <w:rsid w:val="00EF1CFA"/>
+    <w:rsid w:val="00F93A42"/>
     <w:rPr>
       <w:i/>
       <w:iCs/>
@@ -2764,7 +3387,7 @@
     <w:link w:val="CitationintenseCar"/>
     <w:uiPriority w:val="30"/>
     <w:qFormat/>
-    <w:rsid w:val="00EF1CFA"/>
+    <w:rsid w:val="00F93A42"/>
     <w:pPr>
       <w:spacing w:before="240" w:after="240" w:line="240" w:lineRule="auto"/>
       <w:ind w:left="1080" w:right="1080"/>
@@ -2781,7 +3404,7 @@
     <w:basedOn w:val="Policepardfaut"/>
     <w:link w:val="Citationintense"/>
     <w:uiPriority w:val="30"/>
-    <w:rsid w:val="00EF1CFA"/>
+    <w:rsid w:val="00F93A42"/>
     <w:rPr>
       <w:color w:val="5B9BD5" w:themeColor="accent1"/>
       <w:sz w:val="24"/>
@@ -2792,7 +3415,7 @@
     <w:name w:val="Subtle Emphasis"/>
     <w:uiPriority w:val="19"/>
     <w:qFormat/>
-    <w:rsid w:val="00EF1CFA"/>
+    <w:rsid w:val="00F93A42"/>
     <w:rPr>
       <w:i/>
       <w:iCs/>
@@ -2803,7 +3426,7 @@
     <w:name w:val="Intense Emphasis"/>
     <w:uiPriority w:val="21"/>
     <w:qFormat/>
-    <w:rsid w:val="00EF1CFA"/>
+    <w:rsid w:val="00F93A42"/>
     <w:rPr>
       <w:b/>
       <w:bCs/>
@@ -2816,7 +3439,7 @@
     <w:name w:val="Subtle Reference"/>
     <w:uiPriority w:val="31"/>
     <w:qFormat/>
-    <w:rsid w:val="00EF1CFA"/>
+    <w:rsid w:val="00F93A42"/>
     <w:rPr>
       <w:b/>
       <w:bCs/>
@@ -2827,7 +3450,7 @@
     <w:name w:val="Intense Reference"/>
     <w:uiPriority w:val="32"/>
     <w:qFormat/>
-    <w:rsid w:val="00EF1CFA"/>
+    <w:rsid w:val="00F93A42"/>
     <w:rPr>
       <w:b/>
       <w:bCs/>
@@ -2841,7 +3464,7 @@
     <w:name w:val="Book Title"/>
     <w:uiPriority w:val="33"/>
     <w:qFormat/>
-    <w:rsid w:val="00EF1CFA"/>
+    <w:rsid w:val="00F93A42"/>
     <w:rPr>
       <w:b/>
       <w:bCs/>
@@ -2858,7 +3481,7 @@
     <w:semiHidden/>
     <w:unhideWhenUsed/>
     <w:qFormat/>
-    <w:rsid w:val="00EF1CFA"/>
+    <w:rsid w:val="00F93A42"/>
     <w:pPr>
       <w:outlineLvl w:val="9"/>
     </w:pPr>

</xml_diff>